<commit_message>
Added ESG-F F2F 2014 presentation documents.
</commit_message>
<xml_diff>
--- a/abstracts/2013-esgf-f2f/ESGF-F2F-2013-PRESENTATION-ES-DOC-Documentation Eco-System Progress.docx
+++ b/abstracts/2013-esgf-f2f/ESGF-F2F-2013-PRESENTATION-ES-DOC-Documentation Eco-System Progress.docx
@@ -4,7 +4,7 @@
   <w:body>
     <w:tbl>
       <w:tblPr>
-        <w:tblStyle w:val="Grille"/>
+        <w:tblStyle w:val="TableGrid"/>
         <w:tblW w:w="0" w:type="auto"/>
         <w:tblBorders>
           <w:top w:val="none" w:sz="0" w:space="0" w:color="auto"/>
@@ -179,7 +179,7 @@
                 <w:sz w:val="28"/>
                 <w:szCs w:val="28"/>
               </w:rPr>
-              <w:t>03</w:t>
+              <w:t>09</w:t>
             </w:r>
             <w:r>
               <w:rPr>
@@ -188,7 +188,7 @@
                 <w:szCs w:val="28"/>
                 <w:vertAlign w:val="superscript"/>
               </w:rPr>
-              <w:t>rd</w:t>
+              <w:t>th</w:t>
             </w:r>
             <w:r>
               <w:rPr>
@@ -204,7 +204,7 @@
                 <w:sz w:val="28"/>
                 <w:szCs w:val="28"/>
               </w:rPr>
-              <w:t>05</w:t>
+              <w:t>11</w:t>
             </w:r>
             <w:r>
               <w:rPr>
@@ -221,7 +221,15 @@
                 <w:sz w:val="28"/>
                 <w:szCs w:val="28"/>
               </w:rPr>
-              <w:t xml:space="preserve"> December 2013</w:t>
+              <w:t xml:space="preserve"> December </w:t>
+            </w:r>
+            <w:r>
+              <w:rPr>
+                <w:rFonts w:ascii="Arial" w:hAnsi="Arial" w:cs="Arial"/>
+                <w:sz w:val="28"/>
+                <w:szCs w:val="28"/>
+              </w:rPr>
+              <w:t>2014</w:t>
             </w:r>
           </w:p>
         </w:tc>
@@ -482,7 +490,7 @@
           </w:tcPr>
           <w:p>
             <w:pPr>
-              <w:pStyle w:val="Paragraphedeliste"/>
+              <w:pStyle w:val="ListParagraph"/>
               <w:numPr>
                 <w:ilvl w:val="0"/>
                 <w:numId w:val="2"/>
@@ -508,7 +516,7 @@
           </w:tcPr>
           <w:p>
             <w:pPr>
-              <w:pStyle w:val="Paragraphedeliste"/>
+              <w:pStyle w:val="ListParagraph"/>
               <w:numPr>
                 <w:ilvl w:val="0"/>
                 <w:numId w:val="2"/>
@@ -532,7 +540,7 @@
           </w:p>
           <w:p>
             <w:pPr>
-              <w:pStyle w:val="Paragraphedeliste"/>
+              <w:pStyle w:val="ListParagraph"/>
               <w:rPr>
                 <w:rFonts w:ascii="Arial" w:hAnsi="Arial" w:cs="Arial"/>
               </w:rPr>
@@ -607,12 +615,34 @@
           <w:szCs w:val="28"/>
           <w:lang w:val="en-US"/>
         </w:rPr>
-        <w:t>During 2013 the ES-DOC project (</w:t>
+        <w:t xml:space="preserve">During </w:t>
+      </w:r>
+      <w:r>
+        <w:rPr>
+          <w:rFonts w:ascii="Arial" w:hAnsi="Arial" w:cs="Arial"/>
+          <w:noProof w:val="0"/>
+          <w:color w:val="263842"/>
+          <w:sz w:val="28"/>
+          <w:szCs w:val="28"/>
+          <w:lang w:val="en-US"/>
+        </w:rPr>
+        <w:t>2014</w:t>
+      </w:r>
+      <w:r>
+        <w:rPr>
+          <w:rFonts w:ascii="Arial" w:hAnsi="Arial" w:cs="Arial"/>
+          <w:noProof w:val="0"/>
+          <w:color w:val="263842"/>
+          <w:sz w:val="28"/>
+          <w:szCs w:val="28"/>
+          <w:lang w:val="en-US"/>
+        </w:rPr>
+        <w:t xml:space="preserve"> the ES-DOC project (</w:t>
       </w:r>
       <w:hyperlink r:id="rId8" w:history="1">
         <w:r>
           <w:rPr>
-            <w:rStyle w:val="Lienhypertexte"/>
+            <w:rStyle w:val="Hyperlink"/>
             <w:rFonts w:ascii="Arial" w:hAnsi="Arial" w:cs="Arial"/>
             <w:noProof w:val="0"/>
             <w:sz w:val="28"/>
@@ -631,9 +661,8 @@
           <w:szCs w:val="28"/>
           <w:lang w:val="en-US"/>
         </w:rPr>
-        <w:t xml:space="preserve">) extended </w:t>
+        <w:t xml:space="preserve">) extended it’s eco-system by deploying </w:t>
       </w:r>
-      <w:proofErr w:type="gramStart"/>
       <w:r>
         <w:rPr>
           <w:rFonts w:ascii="Arial" w:hAnsi="Arial" w:cs="Arial"/>
@@ -643,9 +672,8 @@
           <w:szCs w:val="28"/>
           <w:lang w:val="en-US"/>
         </w:rPr>
-        <w:t>it’s</w:t>
+        <w:t xml:space="preserve">significant upgrades of it’s </w:t>
       </w:r>
-      <w:proofErr w:type="gramEnd"/>
       <w:r>
         <w:rPr>
           <w:rFonts w:ascii="Arial" w:hAnsi="Arial" w:cs="Arial"/>
@@ -655,7 +683,51 @@
           <w:szCs w:val="28"/>
           <w:lang w:val="en-US"/>
         </w:rPr>
-        <w:t xml:space="preserve"> eco-system by deploying into production documentation creation, search, viewing and comparison tools.  Underpinning these tools is a publically available web service API that supports documentation search, publication and </w:t>
+        <w:t xml:space="preserve">documentation creation, search, viewing and comparison tools.  </w:t>
+      </w:r>
+      <w:r>
+        <w:rPr>
+          <w:rFonts w:ascii="Arial" w:hAnsi="Arial" w:cs="Arial"/>
+          <w:noProof w:val="0"/>
+          <w:color w:val="263842"/>
+          <w:sz w:val="28"/>
+          <w:szCs w:val="28"/>
+          <w:lang w:val="en-US"/>
+        </w:rPr>
+        <w:t xml:space="preserve">The ES-DOC questionnaire alongside the pyesdoc scripting library will serve as the pathway to generating CMIP6 documentation. </w:t>
+      </w:r>
+      <w:r>
+        <w:rPr>
+          <w:rFonts w:ascii="Arial" w:hAnsi="Arial" w:cs="Arial"/>
+          <w:noProof w:val="0"/>
+          <w:color w:val="263842"/>
+          <w:sz w:val="28"/>
+          <w:szCs w:val="28"/>
+          <w:lang w:val="en-US"/>
+        </w:rPr>
+        <w:t xml:space="preserve">Underpinning these tools is a publically available web service API </w:t>
+      </w:r>
+      <w:r>
+        <w:rPr>
+          <w:rFonts w:ascii="Arial" w:hAnsi="Arial" w:cs="Arial"/>
+          <w:noProof w:val="0"/>
+          <w:color w:val="263842"/>
+          <w:sz w:val="28"/>
+          <w:szCs w:val="28"/>
+          <w:lang w:val="en-US"/>
+        </w:rPr>
+        <w:t xml:space="preserve">in support of </w:t>
+      </w:r>
+      <w:r>
+        <w:rPr>
+          <w:rFonts w:ascii="Arial" w:hAnsi="Arial" w:cs="Arial"/>
+          <w:noProof w:val="0"/>
+          <w:color w:val="263842"/>
+          <w:sz w:val="28"/>
+          <w:szCs w:val="28"/>
+          <w:lang w:val="en-US"/>
+        </w:rPr>
+        <w:t xml:space="preserve">documentation search, publication and </w:t>
       </w:r>
       <w:r>
         <w:rPr>
@@ -743,13 +815,82 @@
           <w:szCs w:val="28"/>
           <w:lang w:val="en-US"/>
         </w:rPr>
-        <w:t xml:space="preserve"> other projects to do likewise.  The project has furthermore improved its own software development process, particularly via the streamlining of deployments and the deepening the level of automated testing. </w:t>
+        <w:t xml:space="preserve"> other projects to do likewise.  The project has furthermore improved its own software development process</w:t>
       </w:r>
-      <w:bookmarkStart w:id="0" w:name="_GoBack"/>
-      <w:bookmarkEnd w:id="0"/>
+      <w:r>
+        <w:rPr>
+          <w:rFonts w:ascii="Arial" w:hAnsi="Arial" w:cs="Arial"/>
+          <w:noProof w:val="0"/>
+          <w:color w:val="263842"/>
+          <w:sz w:val="28"/>
+          <w:szCs w:val="28"/>
+          <w:lang w:val="en-US"/>
+        </w:rPr>
+        <w:t xml:space="preserve"> </w:t>
+      </w:r>
+      <w:r>
+        <w:rPr>
+          <w:rFonts w:ascii="Arial" w:hAnsi="Arial" w:cs="Arial"/>
+          <w:noProof w:val="0"/>
+          <w:color w:val="263842"/>
+          <w:sz w:val="28"/>
+          <w:szCs w:val="28"/>
+          <w:lang w:val="en-US"/>
+        </w:rPr>
+        <w:t xml:space="preserve">via </w:t>
+      </w:r>
+      <w:r>
+        <w:rPr>
+          <w:rFonts w:ascii="Arial" w:hAnsi="Arial" w:cs="Arial"/>
+          <w:noProof w:val="0"/>
+          <w:color w:val="263842"/>
+          <w:sz w:val="28"/>
+          <w:szCs w:val="28"/>
+          <w:lang w:val="en-US"/>
+        </w:rPr>
+        <w:t xml:space="preserve">streamlined </w:t>
+      </w:r>
+      <w:r>
+        <w:rPr>
+          <w:rFonts w:ascii="Arial" w:hAnsi="Arial" w:cs="Arial"/>
+          <w:noProof w:val="0"/>
+          <w:color w:val="263842"/>
+          <w:sz w:val="28"/>
+          <w:szCs w:val="28"/>
+          <w:lang w:val="en-US"/>
+        </w:rPr>
+        <w:t xml:space="preserve">deployments and </w:t>
+      </w:r>
+      <w:r>
+        <w:rPr>
+          <w:rFonts w:ascii="Arial" w:hAnsi="Arial" w:cs="Arial"/>
+          <w:noProof w:val="0"/>
+          <w:color w:val="263842"/>
+          <w:sz w:val="28"/>
+          <w:szCs w:val="28"/>
+          <w:lang w:val="en-US"/>
+        </w:rPr>
+        <w:t xml:space="preserve">deepened </w:t>
+      </w:r>
+      <w:r>
+        <w:rPr>
+          <w:rFonts w:ascii="Arial" w:hAnsi="Arial" w:cs="Arial"/>
+          <w:noProof w:val="0"/>
+          <w:color w:val="263842"/>
+          <w:sz w:val="28"/>
+          <w:szCs w:val="28"/>
+          <w:lang w:val="en-US"/>
+        </w:rPr>
+        <w:t xml:space="preserve">automated testing. </w:t>
+      </w:r>
     </w:p>
     <w:sectPr>
-      <w:headerReference w:type="default" r:id="rId9"/>
+      <w:headerReference w:type="even" r:id="rId9"/>
+      <w:headerReference w:type="default" r:id="rId10"/>
+      <w:footerReference w:type="even" r:id="rId11"/>
+      <w:footerReference w:type="default" r:id="rId12"/>
+      <w:headerReference w:type="first" r:id="rId13"/>
+      <w:footerReference w:type="first" r:id="rId14"/>
       <w:pgSz w:w="11900" w:h="16840"/>
       <w:pgMar w:top="1392" w:right="560" w:bottom="426" w:left="567" w:header="284" w:footer="408" w:gutter="0"/>
       <w:cols w:space="708"/>
@@ -778,6 +919,36 @@
 </w:endnotes>
 </file>
 
+<file path=word/footer1.xml><?xml version="1.0" encoding="utf-8"?>
+<w:ftr xmlns:wpc="http://schemas.microsoft.com/office/word/2010/wordprocessingCanvas" xmlns:mo="http://schemas.microsoft.com/office/mac/office/2008/main" xmlns:mc="http://schemas.openxmlformats.org/markup-compatibility/2006" xmlns:mv="urn:schemas-microsoft-com:mac:vml" xmlns:o="urn:schemas-microsoft-com:office:office" xmlns:r="http://schemas.openxmlformats.org/officeDocument/2006/relationships" xmlns:m="http://schemas.openxmlformats.org/officeDocument/2006/math" xmlns:v="urn:schemas-microsoft-com:vml" xmlns:wp14="http://schemas.microsoft.com/office/word/2010/wordprocessingDrawing" xmlns:wp="http://schemas.openxmlformats.org/drawingml/2006/wordprocessingDrawing" xmlns:w10="urn:schemas-microsoft-com:office:word" xmlns:w="http://schemas.openxmlformats.org/wordprocessingml/2006/main" xmlns:w14="http://schemas.microsoft.com/office/word/2010/wordml" xmlns:wpg="http://schemas.microsoft.com/office/word/2010/wordprocessingGroup" xmlns:wpi="http://schemas.microsoft.com/office/word/2010/wordprocessingInk" xmlns:wne="http://schemas.microsoft.com/office/word/2006/wordml" xmlns:wps="http://schemas.microsoft.com/office/word/2010/wordprocessingShape" mc:Ignorable="w14 wp14">
+  <w:p>
+    <w:pPr>
+      <w:pStyle w:val="Footer"/>
+    </w:pPr>
+  </w:p>
+</w:ftr>
+</file>
+
+<file path=word/footer2.xml><?xml version="1.0" encoding="utf-8"?>
+<w:ftr xmlns:wpc="http://schemas.microsoft.com/office/word/2010/wordprocessingCanvas" xmlns:mo="http://schemas.microsoft.com/office/mac/office/2008/main" xmlns:mc="http://schemas.openxmlformats.org/markup-compatibility/2006" xmlns:mv="urn:schemas-microsoft-com:mac:vml" xmlns:o="urn:schemas-microsoft-com:office:office" xmlns:r="http://schemas.openxmlformats.org/officeDocument/2006/relationships" xmlns:m="http://schemas.openxmlformats.org/officeDocument/2006/math" xmlns:v="urn:schemas-microsoft-com:vml" xmlns:wp14="http://schemas.microsoft.com/office/word/2010/wordprocessingDrawing" xmlns:wp="http://schemas.openxmlformats.org/drawingml/2006/wordprocessingDrawing" xmlns:w10="urn:schemas-microsoft-com:office:word" xmlns:w="http://schemas.openxmlformats.org/wordprocessingml/2006/main" xmlns:w14="http://schemas.microsoft.com/office/word/2010/wordml" xmlns:wpg="http://schemas.microsoft.com/office/word/2010/wordprocessingGroup" xmlns:wpi="http://schemas.microsoft.com/office/word/2010/wordprocessingInk" xmlns:wne="http://schemas.microsoft.com/office/word/2006/wordml" xmlns:wps="http://schemas.microsoft.com/office/word/2010/wordprocessingShape" mc:Ignorable="w14 wp14">
+  <w:p>
+    <w:pPr>
+      <w:pStyle w:val="Footer"/>
+    </w:pPr>
+  </w:p>
+</w:ftr>
+</file>
+
+<file path=word/footer3.xml><?xml version="1.0" encoding="utf-8"?>
+<w:ftr xmlns:wpc="http://schemas.microsoft.com/office/word/2010/wordprocessingCanvas" xmlns:mo="http://schemas.microsoft.com/office/mac/office/2008/main" xmlns:mc="http://schemas.openxmlformats.org/markup-compatibility/2006" xmlns:mv="urn:schemas-microsoft-com:mac:vml" xmlns:o="urn:schemas-microsoft-com:office:office" xmlns:r="http://schemas.openxmlformats.org/officeDocument/2006/relationships" xmlns:m="http://schemas.openxmlformats.org/officeDocument/2006/math" xmlns:v="urn:schemas-microsoft-com:vml" xmlns:wp14="http://schemas.microsoft.com/office/word/2010/wordprocessingDrawing" xmlns:wp="http://schemas.openxmlformats.org/drawingml/2006/wordprocessingDrawing" xmlns:w10="urn:schemas-microsoft-com:office:word" xmlns:w="http://schemas.openxmlformats.org/wordprocessingml/2006/main" xmlns:w14="http://schemas.microsoft.com/office/word/2010/wordml" xmlns:wpg="http://schemas.microsoft.com/office/word/2010/wordprocessingGroup" xmlns:wpi="http://schemas.microsoft.com/office/word/2010/wordprocessingInk" xmlns:wne="http://schemas.microsoft.com/office/word/2006/wordml" xmlns:wps="http://schemas.microsoft.com/office/word/2010/wordprocessingShape" mc:Ignorable="w14 wp14">
+  <w:p>
+    <w:pPr>
+      <w:pStyle w:val="Footer"/>
+    </w:pPr>
+  </w:p>
+</w:ftr>
+</file>
+
 <file path=word/footnotes.xml><?xml version="1.0" encoding="utf-8"?>
 <w:footnotes xmlns:wpc="http://schemas.microsoft.com/office/word/2010/wordprocessingCanvas" xmlns:mo="http://schemas.microsoft.com/office/mac/office/2008/main" xmlns:mc="http://schemas.openxmlformats.org/markup-compatibility/2006" xmlns:mv="urn:schemas-microsoft-com:mac:vml" xmlns:o="urn:schemas-microsoft-com:office:office" xmlns:r="http://schemas.openxmlformats.org/officeDocument/2006/relationships" xmlns:m="http://schemas.openxmlformats.org/officeDocument/2006/math" xmlns:v="urn:schemas-microsoft-com:vml" xmlns:wp14="http://schemas.microsoft.com/office/word/2010/wordprocessingDrawing" xmlns:wp="http://schemas.openxmlformats.org/drawingml/2006/wordprocessingDrawing" xmlns:w10="urn:schemas-microsoft-com:office:word" xmlns:w="http://schemas.openxmlformats.org/wordprocessingml/2006/main" xmlns:w14="http://schemas.microsoft.com/office/word/2010/wordml" xmlns:wpg="http://schemas.microsoft.com/office/word/2010/wordprocessingGroup" xmlns:wpi="http://schemas.microsoft.com/office/word/2010/wordprocessingInk" xmlns:wne="http://schemas.microsoft.com/office/word/2006/wordml" xmlns:wps="http://schemas.microsoft.com/office/word/2010/wordprocessingShape" mc:Ignorable="w14 wp14">
   <w:footnote w:type="separator" w:id="-1">
@@ -799,9 +970,19 @@
 
 <file path=word/header1.xml><?xml version="1.0" encoding="utf-8"?>
 <w:hdr xmlns:wpc="http://schemas.microsoft.com/office/word/2010/wordprocessingCanvas" xmlns:mo="http://schemas.microsoft.com/office/mac/office/2008/main" xmlns:mc="http://schemas.openxmlformats.org/markup-compatibility/2006" xmlns:mv="urn:schemas-microsoft-com:mac:vml" xmlns:o="urn:schemas-microsoft-com:office:office" xmlns:r="http://schemas.openxmlformats.org/officeDocument/2006/relationships" xmlns:m="http://schemas.openxmlformats.org/officeDocument/2006/math" xmlns:v="urn:schemas-microsoft-com:vml" xmlns:wp14="http://schemas.microsoft.com/office/word/2010/wordprocessingDrawing" xmlns:wp="http://schemas.openxmlformats.org/drawingml/2006/wordprocessingDrawing" xmlns:w10="urn:schemas-microsoft-com:office:word" xmlns:w="http://schemas.openxmlformats.org/wordprocessingml/2006/main" xmlns:w14="http://schemas.microsoft.com/office/word/2010/wordml" xmlns:wpg="http://schemas.microsoft.com/office/word/2010/wordprocessingGroup" xmlns:wpi="http://schemas.microsoft.com/office/word/2010/wordprocessingInk" xmlns:wne="http://schemas.microsoft.com/office/word/2006/wordml" xmlns:wps="http://schemas.microsoft.com/office/word/2010/wordprocessingShape" mc:Ignorable="w14 wp14">
+  <w:p>
+    <w:pPr>
+      <w:pStyle w:val="Header"/>
+    </w:pPr>
+  </w:p>
+</w:hdr>
+</file>
+
+<file path=word/header2.xml><?xml version="1.0" encoding="utf-8"?>
+<w:hdr xmlns:wpc="http://schemas.microsoft.com/office/word/2010/wordprocessingCanvas" xmlns:mo="http://schemas.microsoft.com/office/mac/office/2008/main" xmlns:mc="http://schemas.openxmlformats.org/markup-compatibility/2006" xmlns:mv="urn:schemas-microsoft-com:mac:vml" xmlns:o="urn:schemas-microsoft-com:office:office" xmlns:r="http://schemas.openxmlformats.org/officeDocument/2006/relationships" xmlns:m="http://schemas.openxmlformats.org/officeDocument/2006/math" xmlns:v="urn:schemas-microsoft-com:vml" xmlns:wp14="http://schemas.microsoft.com/office/word/2010/wordprocessingDrawing" xmlns:wp="http://schemas.openxmlformats.org/drawingml/2006/wordprocessingDrawing" xmlns:w10="urn:schemas-microsoft-com:office:word" xmlns:w="http://schemas.openxmlformats.org/wordprocessingml/2006/main" xmlns:w14="http://schemas.microsoft.com/office/word/2010/wordml" xmlns:wpg="http://schemas.microsoft.com/office/word/2010/wordprocessingGroup" xmlns:wpi="http://schemas.microsoft.com/office/word/2010/wordprocessingInk" xmlns:wne="http://schemas.microsoft.com/office/word/2006/wordml" xmlns:wps="http://schemas.microsoft.com/office/word/2010/wordprocessingShape" mc:Ignorable="w14 wp14">
   <w:tbl>
     <w:tblPr>
-      <w:tblStyle w:val="Grille"/>
+      <w:tblStyle w:val="TableGrid"/>
       <w:tblW w:w="10881" w:type="dxa"/>
       <w:tblBorders>
         <w:top w:val="none" w:sz="0" w:space="0" w:color="auto"/>
@@ -827,13 +1008,13 @@
         </w:tcPr>
         <w:p>
           <w:pPr>
-            <w:pStyle w:val="En-tte"/>
+            <w:pStyle w:val="Header"/>
           </w:pPr>
           <w:r>
             <w:rPr>
               <w:sz w:val="28"/>
               <w:szCs w:val="28"/>
-              <w:lang w:val="fr-FR"/>
+              <w:lang w:val="en-US" w:eastAsia="en-US"/>
             </w:rPr>
             <w:drawing>
               <wp:inline distT="0" distB="0" distL="0" distR="0" wp14:anchorId="416458DE" wp14:editId="55D737A7">
@@ -886,7 +1067,7 @@
         </w:tcPr>
         <w:p>
           <w:pPr>
-            <w:pStyle w:val="En-tte"/>
+            <w:pStyle w:val="Header"/>
             <w:jc w:val="right"/>
             <w:rPr>
               <w:b/>
@@ -908,12 +1089,30 @@
               <w:sz w:val="36"/>
               <w:szCs w:val="36"/>
             </w:rPr>
-            <w:t xml:space="preserve"> 2013 Abstract</w:t>
+            <w:t xml:space="preserve"> </w:t>
+          </w:r>
+          <w:r>
+            <w:rPr>
+              <w:b/>
+              <w:sz w:val="36"/>
+              <w:szCs w:val="36"/>
+            </w:rPr>
+            <w:t>2014</w:t>
+          </w:r>
+          <w:bookmarkStart w:id="0" w:name="_GoBack"/>
+          <w:bookmarkEnd w:id="0"/>
+          <w:r>
+            <w:rPr>
+              <w:b/>
+              <w:sz w:val="36"/>
+              <w:szCs w:val="36"/>
+            </w:rPr>
+            <w:t xml:space="preserve"> Abstract</w:t>
           </w:r>
         </w:p>
         <w:p>
           <w:pPr>
-            <w:pStyle w:val="En-tte"/>
+            <w:pStyle w:val="Header"/>
             <w:jc w:val="right"/>
             <w:rPr>
               <w:sz w:val="22"/>
@@ -934,7 +1133,17 @@
   </w:tbl>
   <w:p>
     <w:pPr>
-      <w:pStyle w:val="En-tte"/>
+      <w:pStyle w:val="Header"/>
+    </w:pPr>
+  </w:p>
+</w:hdr>
+</file>
+
+<file path=word/header3.xml><?xml version="1.0" encoding="utf-8"?>
+<w:hdr xmlns:wpc="http://schemas.microsoft.com/office/word/2010/wordprocessingCanvas" xmlns:mo="http://schemas.microsoft.com/office/mac/office/2008/main" xmlns:mc="http://schemas.openxmlformats.org/markup-compatibility/2006" xmlns:mv="urn:schemas-microsoft-com:mac:vml" xmlns:o="urn:schemas-microsoft-com:office:office" xmlns:r="http://schemas.openxmlformats.org/officeDocument/2006/relationships" xmlns:m="http://schemas.openxmlformats.org/officeDocument/2006/math" xmlns:v="urn:schemas-microsoft-com:vml" xmlns:wp14="http://schemas.microsoft.com/office/word/2010/wordprocessingDrawing" xmlns:wp="http://schemas.openxmlformats.org/drawingml/2006/wordprocessingDrawing" xmlns:w10="urn:schemas-microsoft-com:office:word" xmlns:w="http://schemas.openxmlformats.org/wordprocessingml/2006/main" xmlns:w14="http://schemas.microsoft.com/office/word/2010/wordml" xmlns:wpg="http://schemas.microsoft.com/office/word/2010/wordprocessingGroup" xmlns:wpi="http://schemas.microsoft.com/office/word/2010/wordprocessingInk" xmlns:wne="http://schemas.microsoft.com/office/word/2006/wordml" xmlns:wps="http://schemas.microsoft.com/office/word/2010/wordprocessingShape" mc:Ignorable="w14 wp14">
+  <w:p>
+    <w:pPr>
+      <w:pStyle w:val="Header"/>
     </w:pPr>
   </w:p>
 </w:hdr>
@@ -1658,10 +1867,10 @@
       <w:lang w:val="en-GB"/>
     </w:rPr>
   </w:style>
-  <w:style w:type="paragraph" w:styleId="Titre2">
+  <w:style w:type="paragraph" w:styleId="Heading2">
     <w:name w:val="heading 2"/>
     <w:basedOn w:val="Normal"/>
-    <w:link w:val="Titre2Car"/>
+    <w:link w:val="Heading2Char"/>
     <w:uiPriority w:val="9"/>
     <w:qFormat/>
     <w:rsid w:val="00B00701"/>
@@ -1679,13 +1888,13 @@
       <w:lang w:val="en-US"/>
     </w:rPr>
   </w:style>
-  <w:style w:type="character" w:default="1" w:styleId="Policepardfaut">
+  <w:style w:type="character" w:default="1" w:styleId="DefaultParagraphFont">
     <w:name w:val="Default Paragraph Font"/>
     <w:uiPriority w:val="1"/>
     <w:semiHidden/>
     <w:unhideWhenUsed/>
   </w:style>
-  <w:style w:type="table" w:default="1" w:styleId="TableauNormal">
+  <w:style w:type="table" w:default="1" w:styleId="TableNormal">
     <w:name w:val="Normal Table"/>
     <w:uiPriority w:val="99"/>
     <w:semiHidden/>
@@ -1700,16 +1909,16 @@
       </w:tblCellMar>
     </w:tblPr>
   </w:style>
-  <w:style w:type="numbering" w:default="1" w:styleId="Aucuneliste">
+  <w:style w:type="numbering" w:default="1" w:styleId="NoList">
     <w:name w:val="No List"/>
     <w:uiPriority w:val="99"/>
     <w:semiHidden/>
     <w:unhideWhenUsed/>
   </w:style>
-  <w:style w:type="character" w:customStyle="1" w:styleId="Titre2Car">
-    <w:name w:val="Titre 2 Car"/>
-    <w:basedOn w:val="Policepardfaut"/>
-    <w:link w:val="Titre2"/>
+  <w:style w:type="character" w:customStyle="1" w:styleId="Heading2Char">
+    <w:name w:val="Heading 2 Char"/>
+    <w:basedOn w:val="DefaultParagraphFont"/>
+    <w:link w:val="Heading2"/>
     <w:uiPriority w:val="9"/>
     <w:rsid w:val="00B00701"/>
     <w:rPr>
@@ -1722,12 +1931,12 @@
   </w:style>
   <w:style w:type="character" w:customStyle="1" w:styleId="apple-converted-space">
     <w:name w:val="apple-converted-space"/>
-    <w:basedOn w:val="Policepardfaut"/>
+    <w:basedOn w:val="DefaultParagraphFont"/>
     <w:rsid w:val="00B00701"/>
   </w:style>
-  <w:style w:type="character" w:styleId="Lienhypertexte">
+  <w:style w:type="character" w:styleId="Hyperlink">
     <w:name w:val="Hyperlink"/>
-    <w:basedOn w:val="Policepardfaut"/>
+    <w:basedOn w:val="DefaultParagraphFont"/>
     <w:uiPriority w:val="99"/>
     <w:unhideWhenUsed/>
     <w:rsid w:val="00B00701"/>
@@ -1754,9 +1963,9 @@
       <w:lang w:val="en-US"/>
     </w:rPr>
   </w:style>
-  <w:style w:type="character" w:styleId="lev">
+  <w:style w:type="character" w:styleId="Strong">
     <w:name w:val="Strong"/>
-    <w:basedOn w:val="Policepardfaut"/>
+    <w:basedOn w:val="DefaultParagraphFont"/>
     <w:uiPriority w:val="22"/>
     <w:qFormat/>
     <w:rsid w:val="00B00701"/>
@@ -1767,12 +1976,12 @@
   </w:style>
   <w:style w:type="character" w:customStyle="1" w:styleId="term-display">
     <w:name w:val="term-display"/>
-    <w:basedOn w:val="Policepardfaut"/>
+    <w:basedOn w:val="DefaultParagraphFont"/>
     <w:rsid w:val="00B00701"/>
   </w:style>
-  <w:style w:type="table" w:styleId="Grille">
+  <w:style w:type="table" w:styleId="TableGrid">
     <w:name w:val="Table Grid"/>
-    <w:basedOn w:val="TableauNormal"/>
+    <w:basedOn w:val="TableNormal"/>
     <w:uiPriority w:val="59"/>
     <w:rsid w:val="00C676B6"/>
     <w:tblPr>
@@ -1793,10 +2002,10 @@
       </w:tblCellMar>
     </w:tblPr>
   </w:style>
-  <w:style w:type="paragraph" w:styleId="Textedebulles">
+  <w:style w:type="paragraph" w:styleId="BalloonText">
     <w:name w:val="Balloon Text"/>
     <w:basedOn w:val="Normal"/>
-    <w:link w:val="TextedebullesCar"/>
+    <w:link w:val="BalloonTextChar"/>
     <w:uiPriority w:val="99"/>
     <w:semiHidden/>
     <w:unhideWhenUsed/>
@@ -1807,10 +2016,10 @@
       <w:szCs w:val="18"/>
     </w:rPr>
   </w:style>
-  <w:style w:type="character" w:customStyle="1" w:styleId="TextedebullesCar">
-    <w:name w:val="Texte de bulles Car"/>
-    <w:basedOn w:val="Policepardfaut"/>
-    <w:link w:val="Textedebulles"/>
+  <w:style w:type="character" w:customStyle="1" w:styleId="BalloonTextChar">
+    <w:name w:val="Balloon Text Char"/>
+    <w:basedOn w:val="DefaultParagraphFont"/>
+    <w:link w:val="BalloonText"/>
     <w:uiPriority w:val="99"/>
     <w:semiHidden/>
     <w:rsid w:val="00C676B6"/>
@@ -1822,10 +2031,10 @@
       <w:lang w:val="en-GB"/>
     </w:rPr>
   </w:style>
-  <w:style w:type="paragraph" w:styleId="En-tte">
+  <w:style w:type="paragraph" w:styleId="Header">
     <w:name w:val="header"/>
     <w:basedOn w:val="Normal"/>
-    <w:link w:val="En-tteCar"/>
+    <w:link w:val="HeaderChar"/>
     <w:uiPriority w:val="99"/>
     <w:unhideWhenUsed/>
     <w:rsid w:val="00636D80"/>
@@ -1836,10 +2045,10 @@
       </w:tabs>
     </w:pPr>
   </w:style>
-  <w:style w:type="character" w:customStyle="1" w:styleId="En-tteCar">
-    <w:name w:val="En-tête Car"/>
-    <w:basedOn w:val="Policepardfaut"/>
-    <w:link w:val="En-tte"/>
+  <w:style w:type="character" w:customStyle="1" w:styleId="HeaderChar">
+    <w:name w:val="Header Char"/>
+    <w:basedOn w:val="DefaultParagraphFont"/>
+    <w:link w:val="Header"/>
     <w:uiPriority w:val="99"/>
     <w:rsid w:val="00636D80"/>
     <w:rPr>
@@ -1847,10 +2056,10 @@
       <w:lang w:val="en-GB"/>
     </w:rPr>
   </w:style>
-  <w:style w:type="paragraph" w:styleId="Pieddepage">
+  <w:style w:type="paragraph" w:styleId="Footer">
     <w:name w:val="footer"/>
     <w:basedOn w:val="Normal"/>
-    <w:link w:val="PieddepageCar"/>
+    <w:link w:val="FooterChar"/>
     <w:uiPriority w:val="99"/>
     <w:unhideWhenUsed/>
     <w:rsid w:val="00636D80"/>
@@ -1861,10 +2070,10 @@
       </w:tabs>
     </w:pPr>
   </w:style>
-  <w:style w:type="character" w:customStyle="1" w:styleId="PieddepageCar">
-    <w:name w:val="Pied de page Car"/>
-    <w:basedOn w:val="Policepardfaut"/>
-    <w:link w:val="Pieddepage"/>
+  <w:style w:type="character" w:customStyle="1" w:styleId="FooterChar">
+    <w:name w:val="Footer Char"/>
+    <w:basedOn w:val="DefaultParagraphFont"/>
+    <w:link w:val="Footer"/>
     <w:uiPriority w:val="99"/>
     <w:rsid w:val="00636D80"/>
     <w:rPr>
@@ -1872,7 +2081,7 @@
       <w:lang w:val="en-GB"/>
     </w:rPr>
   </w:style>
-  <w:style w:type="paragraph" w:styleId="Paragraphedeliste">
+  <w:style w:type="paragraph" w:styleId="ListParagraph">
     <w:name w:val="List Paragraph"/>
     <w:basedOn w:val="Normal"/>
     <w:uiPriority w:val="34"/>
@@ -1883,10 +2092,10 @@
       <w:contextualSpacing/>
     </w:pPr>
   </w:style>
-  <w:style w:type="paragraph" w:styleId="HTMLprformat">
+  <w:style w:type="paragraph" w:styleId="HTMLPreformatted">
     <w:name w:val="HTML Preformatted"/>
     <w:basedOn w:val="Normal"/>
-    <w:link w:val="HTMLprformatCar"/>
+    <w:link w:val="HTMLPreformattedChar"/>
     <w:uiPriority w:val="99"/>
     <w:semiHidden/>
     <w:unhideWhenUsed/>
@@ -1919,10 +2128,10 @@
       <w:lang w:val="en-US"/>
     </w:rPr>
   </w:style>
-  <w:style w:type="character" w:customStyle="1" w:styleId="HTMLprformatCar">
-    <w:name w:val="HTML préformaté Car"/>
-    <w:basedOn w:val="Policepardfaut"/>
-    <w:link w:val="HTMLprformat"/>
+  <w:style w:type="character" w:customStyle="1" w:styleId="HTMLPreformattedChar">
+    <w:name w:val="HTML Preformatted Char"/>
+    <w:basedOn w:val="DefaultParagraphFont"/>
+    <w:link w:val="HTMLPreformatted"/>
     <w:uiPriority w:val="99"/>
     <w:semiHidden/>
     <w:rsid w:val="007700CC"/>
@@ -2095,10 +2304,10 @@
       <w:lang w:val="en-GB"/>
     </w:rPr>
   </w:style>
-  <w:style w:type="paragraph" w:styleId="Titre2">
+  <w:style w:type="paragraph" w:styleId="Heading2">
     <w:name w:val="heading 2"/>
     <w:basedOn w:val="Normal"/>
-    <w:link w:val="Titre2Car"/>
+    <w:link w:val="Heading2Char"/>
     <w:uiPriority w:val="9"/>
     <w:qFormat/>
     <w:rsid w:val="00B00701"/>
@@ -2116,13 +2325,13 @@
       <w:lang w:val="en-US"/>
     </w:rPr>
   </w:style>
-  <w:style w:type="character" w:default="1" w:styleId="Policepardfaut">
+  <w:style w:type="character" w:default="1" w:styleId="DefaultParagraphFont">
     <w:name w:val="Default Paragraph Font"/>
     <w:uiPriority w:val="1"/>
     <w:semiHidden/>
     <w:unhideWhenUsed/>
   </w:style>
-  <w:style w:type="table" w:default="1" w:styleId="TableauNormal">
+  <w:style w:type="table" w:default="1" w:styleId="TableNormal">
     <w:name w:val="Normal Table"/>
     <w:uiPriority w:val="99"/>
     <w:semiHidden/>
@@ -2137,16 +2346,16 @@
       </w:tblCellMar>
     </w:tblPr>
   </w:style>
-  <w:style w:type="numbering" w:default="1" w:styleId="Aucuneliste">
+  <w:style w:type="numbering" w:default="1" w:styleId="NoList">
     <w:name w:val="No List"/>
     <w:uiPriority w:val="99"/>
     <w:semiHidden/>
     <w:unhideWhenUsed/>
   </w:style>
-  <w:style w:type="character" w:customStyle="1" w:styleId="Titre2Car">
-    <w:name w:val="Titre 2 Car"/>
-    <w:basedOn w:val="Policepardfaut"/>
-    <w:link w:val="Titre2"/>
+  <w:style w:type="character" w:customStyle="1" w:styleId="Heading2Char">
+    <w:name w:val="Heading 2 Char"/>
+    <w:basedOn w:val="DefaultParagraphFont"/>
+    <w:link w:val="Heading2"/>
     <w:uiPriority w:val="9"/>
     <w:rsid w:val="00B00701"/>
     <w:rPr>
@@ -2159,12 +2368,12 @@
   </w:style>
   <w:style w:type="character" w:customStyle="1" w:styleId="apple-converted-space">
     <w:name w:val="apple-converted-space"/>
-    <w:basedOn w:val="Policepardfaut"/>
+    <w:basedOn w:val="DefaultParagraphFont"/>
     <w:rsid w:val="00B00701"/>
   </w:style>
-  <w:style w:type="character" w:styleId="Lienhypertexte">
+  <w:style w:type="character" w:styleId="Hyperlink">
     <w:name w:val="Hyperlink"/>
-    <w:basedOn w:val="Policepardfaut"/>
+    <w:basedOn w:val="DefaultParagraphFont"/>
     <w:uiPriority w:val="99"/>
     <w:unhideWhenUsed/>
     <w:rsid w:val="00B00701"/>
@@ -2191,9 +2400,9 @@
       <w:lang w:val="en-US"/>
     </w:rPr>
   </w:style>
-  <w:style w:type="character" w:styleId="lev">
+  <w:style w:type="character" w:styleId="Strong">
     <w:name w:val="Strong"/>
-    <w:basedOn w:val="Policepardfaut"/>
+    <w:basedOn w:val="DefaultParagraphFont"/>
     <w:uiPriority w:val="22"/>
     <w:qFormat/>
     <w:rsid w:val="00B00701"/>
@@ -2204,12 +2413,12 @@
   </w:style>
   <w:style w:type="character" w:customStyle="1" w:styleId="term-display">
     <w:name w:val="term-display"/>
-    <w:basedOn w:val="Policepardfaut"/>
+    <w:basedOn w:val="DefaultParagraphFont"/>
     <w:rsid w:val="00B00701"/>
   </w:style>
-  <w:style w:type="table" w:styleId="Grille">
+  <w:style w:type="table" w:styleId="TableGrid">
     <w:name w:val="Table Grid"/>
-    <w:basedOn w:val="TableauNormal"/>
+    <w:basedOn w:val="TableNormal"/>
     <w:uiPriority w:val="59"/>
     <w:rsid w:val="00C676B6"/>
     <w:tblPr>
@@ -2230,10 +2439,10 @@
       </w:tblCellMar>
     </w:tblPr>
   </w:style>
-  <w:style w:type="paragraph" w:styleId="Textedebulles">
+  <w:style w:type="paragraph" w:styleId="BalloonText">
     <w:name w:val="Balloon Text"/>
     <w:basedOn w:val="Normal"/>
-    <w:link w:val="TextedebullesCar"/>
+    <w:link w:val="BalloonTextChar"/>
     <w:uiPriority w:val="99"/>
     <w:semiHidden/>
     <w:unhideWhenUsed/>
@@ -2244,10 +2453,10 @@
       <w:szCs w:val="18"/>
     </w:rPr>
   </w:style>
-  <w:style w:type="character" w:customStyle="1" w:styleId="TextedebullesCar">
-    <w:name w:val="Texte de bulles Car"/>
-    <w:basedOn w:val="Policepardfaut"/>
-    <w:link w:val="Textedebulles"/>
+  <w:style w:type="character" w:customStyle="1" w:styleId="BalloonTextChar">
+    <w:name w:val="Balloon Text Char"/>
+    <w:basedOn w:val="DefaultParagraphFont"/>
+    <w:link w:val="BalloonText"/>
     <w:uiPriority w:val="99"/>
     <w:semiHidden/>
     <w:rsid w:val="00C676B6"/>
@@ -2259,10 +2468,10 @@
       <w:lang w:val="en-GB"/>
     </w:rPr>
   </w:style>
-  <w:style w:type="paragraph" w:styleId="En-tte">
+  <w:style w:type="paragraph" w:styleId="Header">
     <w:name w:val="header"/>
     <w:basedOn w:val="Normal"/>
-    <w:link w:val="En-tteCar"/>
+    <w:link w:val="HeaderChar"/>
     <w:uiPriority w:val="99"/>
     <w:unhideWhenUsed/>
     <w:rsid w:val="00636D80"/>
@@ -2273,10 +2482,10 @@
       </w:tabs>
     </w:pPr>
   </w:style>
-  <w:style w:type="character" w:customStyle="1" w:styleId="En-tteCar">
-    <w:name w:val="En-tête Car"/>
-    <w:basedOn w:val="Policepardfaut"/>
-    <w:link w:val="En-tte"/>
+  <w:style w:type="character" w:customStyle="1" w:styleId="HeaderChar">
+    <w:name w:val="Header Char"/>
+    <w:basedOn w:val="DefaultParagraphFont"/>
+    <w:link w:val="Header"/>
     <w:uiPriority w:val="99"/>
     <w:rsid w:val="00636D80"/>
     <w:rPr>
@@ -2284,10 +2493,10 @@
       <w:lang w:val="en-GB"/>
     </w:rPr>
   </w:style>
-  <w:style w:type="paragraph" w:styleId="Pieddepage">
+  <w:style w:type="paragraph" w:styleId="Footer">
     <w:name w:val="footer"/>
     <w:basedOn w:val="Normal"/>
-    <w:link w:val="PieddepageCar"/>
+    <w:link w:val="FooterChar"/>
     <w:uiPriority w:val="99"/>
     <w:unhideWhenUsed/>
     <w:rsid w:val="00636D80"/>
@@ -2298,10 +2507,10 @@
       </w:tabs>
     </w:pPr>
   </w:style>
-  <w:style w:type="character" w:customStyle="1" w:styleId="PieddepageCar">
-    <w:name w:val="Pied de page Car"/>
-    <w:basedOn w:val="Policepardfaut"/>
-    <w:link w:val="Pieddepage"/>
+  <w:style w:type="character" w:customStyle="1" w:styleId="FooterChar">
+    <w:name w:val="Footer Char"/>
+    <w:basedOn w:val="DefaultParagraphFont"/>
+    <w:link w:val="Footer"/>
     <w:uiPriority w:val="99"/>
     <w:rsid w:val="00636D80"/>
     <w:rPr>
@@ -2309,7 +2518,7 @@
       <w:lang w:val="en-GB"/>
     </w:rPr>
   </w:style>
-  <w:style w:type="paragraph" w:styleId="Paragraphedeliste">
+  <w:style w:type="paragraph" w:styleId="ListParagraph">
     <w:name w:val="List Paragraph"/>
     <w:basedOn w:val="Normal"/>
     <w:uiPriority w:val="34"/>
@@ -2320,10 +2529,10 @@
       <w:contextualSpacing/>
     </w:pPr>
   </w:style>
-  <w:style w:type="paragraph" w:styleId="HTMLprformat">
+  <w:style w:type="paragraph" w:styleId="HTMLPreformatted">
     <w:name w:val="HTML Preformatted"/>
     <w:basedOn w:val="Normal"/>
-    <w:link w:val="HTMLprformatCar"/>
+    <w:link w:val="HTMLPreformattedChar"/>
     <w:uiPriority w:val="99"/>
     <w:semiHidden/>
     <w:unhideWhenUsed/>
@@ -2356,10 +2565,10 @@
       <w:lang w:val="en-US"/>
     </w:rPr>
   </w:style>
-  <w:style w:type="character" w:customStyle="1" w:styleId="HTMLprformatCar">
-    <w:name w:val="HTML préformaté Car"/>
-    <w:basedOn w:val="Policepardfaut"/>
-    <w:link w:val="HTMLprformat"/>
+  <w:style w:type="character" w:customStyle="1" w:styleId="HTMLPreformattedChar">
+    <w:name w:val="HTML Preformatted Char"/>
+    <w:basedOn w:val="DefaultParagraphFont"/>
+    <w:link w:val="HTMLPreformatted"/>
     <w:uiPriority w:val="99"/>
     <w:semiHidden/>
     <w:rsid w:val="007700CC"/>

</xml_diff>